<commit_message>
updates to privacy statement and policy
</commit_message>
<xml_diff>
--- a/wwwroot/help.docx
+++ b/wwwroot/help.docx
@@ -23,10 +23,52 @@
         </w:rPr>
       </w:pPr>
     </w:p>
+    <w:p>
+      <w:pPr>
+        <w:rPr>
+          <w:rFonts w:ascii="Segoe UI Light" w:hAnsi="Segoe UI Light" w:cs="Segoe UI Light"/>
+          <w:b/>
+        </w:rPr>
+      </w:pPr>
+      <w:r>
+        <w:rPr>
+          <w:rFonts w:ascii="Segoe UI Light" w:hAnsi="Segoe UI Light" w:cs="Segoe UI Light"/>
+          <w:b/>
+        </w:rPr>
+        <w:t>Last updated 29</w:t>
+      </w:r>
+      <w:r>
+        <w:rPr>
+          <w:rFonts w:ascii="Segoe UI Light" w:hAnsi="Segoe UI Light" w:cs="Segoe UI Light"/>
+          <w:b/>
+          <w:vertAlign w:val="superscript"/>
+        </w:rPr>
+        <w:t>th</w:t>
+      </w:r>
+      <w:r>
+        <w:rPr>
+          <w:rFonts w:ascii="Segoe UI Light" w:hAnsi="Segoe UI Light" w:cs="Segoe UI Light"/>
+          <w:b/>
+        </w:rPr>
+        <w:t xml:space="preserve"> March 2017</w:t>
+      </w:r>
+    </w:p>
+    <w:p>
+      <w:pPr>
+        <w:rPr>
+          <w:rFonts w:ascii="Segoe UI Light" w:hAnsi="Segoe UI Light" w:cs="Segoe UI Light"/>
+          <w:b/>
+        </w:rPr>
+      </w:pPr>
+    </w:p>
     <w:sdt>
       <w:sdtPr>
         <w:rPr>
-          <w:rFonts w:ascii="Segoe UI Light" w:hAnsi="Segoe UI Light" w:cs="Segoe UI Light"/>
+          <w:rFonts w:ascii="Segoe UI Light" w:eastAsiaTheme="minorHAnsi" w:hAnsi="Segoe UI Light" w:cs="Segoe UI Light"/>
+          <w:color w:val="auto"/>
+          <w:sz w:val="22"/>
+          <w:szCs w:val="22"/>
+          <w:lang w:val="en-GB"/>
         </w:rPr>
         <w:id w:val="763881665"/>
         <w:docPartObj>
@@ -36,14 +78,9 @@
       </w:sdtPr>
       <w:sdtEndPr>
         <w:rPr>
-          <w:rFonts w:eastAsiaTheme="minorHAnsi"/>
           <w:b/>
           <w:bCs/>
           <w:noProof/>
-          <w:color w:val="auto"/>
-          <w:sz w:val="22"/>
-          <w:szCs w:val="22"/>
-          <w:lang w:val="en-GB"/>
         </w:rPr>
       </w:sdtEndPr>
       <w:sdtContent>
@@ -61,6 +98,8 @@
             <w:t>Contents</w:t>
           </w:r>
         </w:p>
+        <w:bookmarkStart w:id="0" w:name="_GoBack"/>
+        <w:bookmarkEnd w:id="0"/>
         <w:p>
           <w:pPr>
             <w:pStyle w:val="TOC1"/>
@@ -91,7 +130,7 @@
             </w:rPr>
             <w:fldChar w:fldCharType="separate"/>
           </w:r>
-          <w:hyperlink w:anchor="_Toc478563674" w:history="1">
+          <w:hyperlink w:anchor="_Toc478572844" w:history="1">
             <w:r>
               <w:rPr>
                 <w:rStyle w:val="Hyperlink"/>
@@ -119,7 +158,7 @@
                 <w:noProof/>
                 <w:webHidden/>
               </w:rPr>
-              <w:instrText xml:space="preserve"> PAGEREF _Toc478563674 \h </w:instrText>
+              <w:instrText xml:space="preserve"> PAGEREF _Toc478572844 \h </w:instrText>
             </w:r>
             <w:r>
               <w:rPr>
@@ -162,7 +201,7 @@
               <w:lang w:eastAsia="en-GB"/>
             </w:rPr>
           </w:pPr>
-          <w:hyperlink w:anchor="_Toc478563675" w:history="1">
+          <w:hyperlink w:anchor="_Toc478572845" w:history="1">
             <w:r>
               <w:rPr>
                 <w:rStyle w:val="Hyperlink"/>
@@ -190,7 +229,7 @@
                 <w:noProof/>
                 <w:webHidden/>
               </w:rPr>
-              <w:instrText xml:space="preserve"> PAGEREF _Toc478563675 \h </w:instrText>
+              <w:instrText xml:space="preserve"> PAGEREF _Toc478572845 \h </w:instrText>
             </w:r>
             <w:r>
               <w:rPr>
@@ -233,13 +272,84 @@
               <w:lang w:eastAsia="en-GB"/>
             </w:rPr>
           </w:pPr>
-          <w:hyperlink w:anchor="_Toc478563676" w:history="1">
+          <w:hyperlink w:anchor="_Toc478572846" w:history="1">
             <w:r>
               <w:rPr>
                 <w:rStyle w:val="Hyperlink"/>
                 <w:rFonts w:ascii="Segoe UI Light" w:hAnsi="Segoe UI Light" w:cs="Segoe UI Light"/>
                 <w:noProof/>
               </w:rPr>
+              <w:t>Service Privacy</w:t>
+            </w:r>
+            <w:r>
+              <w:rPr>
+                <w:noProof/>
+                <w:webHidden/>
+              </w:rPr>
+              <w:tab/>
+            </w:r>
+            <w:r>
+              <w:rPr>
+                <w:noProof/>
+                <w:webHidden/>
+              </w:rPr>
+              <w:fldChar w:fldCharType="begin"/>
+            </w:r>
+            <w:r>
+              <w:rPr>
+                <w:noProof/>
+                <w:webHidden/>
+              </w:rPr>
+              <w:instrText xml:space="preserve"> PAGEREF _Toc478572846 \h </w:instrText>
+            </w:r>
+            <w:r>
+              <w:rPr>
+                <w:noProof/>
+                <w:webHidden/>
+              </w:rPr>
+            </w:r>
+            <w:r>
+              <w:rPr>
+                <w:noProof/>
+                <w:webHidden/>
+              </w:rPr>
+              <w:fldChar w:fldCharType="separate"/>
+            </w:r>
+            <w:r>
+              <w:rPr>
+                <w:noProof/>
+                <w:webHidden/>
+              </w:rPr>
+              <w:t>2</w:t>
+            </w:r>
+            <w:r>
+              <w:rPr>
+                <w:noProof/>
+                <w:webHidden/>
+              </w:rPr>
+              <w:fldChar w:fldCharType="end"/>
+            </w:r>
+          </w:hyperlink>
+        </w:p>
+        <w:p>
+          <w:pPr>
+            <w:pStyle w:val="TOC1"/>
+            <w:tabs>
+              <w:tab w:val="right" w:leader="dot" w:pos="9016"/>
+            </w:tabs>
+            <w:rPr>
+              <w:rFonts w:eastAsiaTheme="minorEastAsia"/>
+              <w:noProof/>
+              <w:lang w:eastAsia="en-GB"/>
+            </w:rPr>
+          </w:pPr>
+          <w:hyperlink w:anchor="_Toc478572847" w:history="1">
+            <w:r>
+              <w:rPr>
+                <w:rStyle w:val="Hyperlink"/>
+                <w:rFonts w:ascii="Segoe UI Light" w:hAnsi="Segoe UI Light" w:cs="Segoe UI Light"/>
+                <w:noProof/>
+              </w:rPr>
               <w:t>User Guide</w:t>
             </w:r>
             <w:r>
@@ -261,7 +371,7 @@
                 <w:noProof/>
                 <w:webHidden/>
               </w:rPr>
-              <w:instrText xml:space="preserve"> PAGEREF _Toc478563676 \h </w:instrText>
+              <w:instrText xml:space="preserve"> PAGEREF _Toc478572847 \h </w:instrText>
             </w:r>
             <w:r>
               <w:rPr>
@@ -304,14 +414,14 @@
               <w:lang w:eastAsia="en-GB"/>
             </w:rPr>
           </w:pPr>
-          <w:hyperlink w:anchor="_Toc478563677" w:history="1">
+          <w:hyperlink w:anchor="_Toc478572848" w:history="1">
             <w:r>
               <w:rPr>
                 <w:rStyle w:val="Hyperlink"/>
                 <w:rFonts w:ascii="Segoe UI Light" w:hAnsi="Segoe UI Light" w:cs="Segoe UI Light"/>
                 <w:noProof/>
               </w:rPr>
-              <w:t>Technical Evangelist – ISV: Make time available for booking</w:t>
+              <w:t>1.Technical Evangelist – ISV: Make time available for booking</w:t>
             </w:r>
             <w:r>
               <w:rPr>
@@ -332,7 +442,7 @@
                 <w:noProof/>
                 <w:webHidden/>
               </w:rPr>
-              <w:instrText xml:space="preserve"> PAGEREF _Toc478563677 \h </w:instrText>
+              <w:instrText xml:space="preserve"> PAGEREF _Toc478572848 \h </w:instrText>
             </w:r>
             <w:r>
               <w:rPr>
@@ -375,14 +485,14 @@
               <w:lang w:eastAsia="en-GB"/>
             </w:rPr>
           </w:pPr>
-          <w:hyperlink w:anchor="_Toc478563678" w:history="1">
+          <w:hyperlink w:anchor="_Toc478572849" w:history="1">
             <w:r>
               <w:rPr>
                 <w:rStyle w:val="Hyperlink"/>
                 <w:rFonts w:ascii="Segoe UI Light" w:hAnsi="Segoe UI Light" w:cs="Segoe UI Light"/>
                 <w:noProof/>
               </w:rPr>
-              <w:t>Partner Business Evangelist – ISV: Book time with an ISV</w:t>
+              <w:t>2.Partner Business Evangelist – ISV: Book time with an ISV</w:t>
             </w:r>
             <w:r>
               <w:rPr>
@@ -403,7 +513,7 @@
                 <w:noProof/>
                 <w:webHidden/>
               </w:rPr>
-              <w:instrText xml:space="preserve"> PAGEREF _Toc478563678 \h </w:instrText>
+              <w:instrText xml:space="preserve"> PAGEREF _Toc478572849 \h </w:instrText>
             </w:r>
             <w:r>
               <w:rPr>
@@ -424,6 +534,146 @@
                 <w:webHidden/>
               </w:rPr>
               <w:t>4</w:t>
+            </w:r>
+            <w:r>
+              <w:rPr>
+                <w:noProof/>
+                <w:webHidden/>
+              </w:rPr>
+              <w:fldChar w:fldCharType="end"/>
+            </w:r>
+          </w:hyperlink>
+        </w:p>
+        <w:p>
+          <w:pPr>
+            <w:pStyle w:val="TOC2"/>
+            <w:tabs>
+              <w:tab w:val="right" w:leader="dot" w:pos="9016"/>
+            </w:tabs>
+            <w:rPr>
+              <w:rFonts w:eastAsiaTheme="minorEastAsia"/>
+              <w:noProof/>
+              <w:lang w:eastAsia="en-GB"/>
+            </w:rPr>
+          </w:pPr>
+          <w:hyperlink w:anchor="_Toc478572850" w:history="1">
+            <w:r>
+              <w:rPr>
+                <w:rStyle w:val="Hyperlink"/>
+                <w:noProof/>
+              </w:rPr>
+              <w:t>3. Customer Self Service: Use a booking code</w:t>
+            </w:r>
+            <w:r>
+              <w:rPr>
+                <w:noProof/>
+                <w:webHidden/>
+              </w:rPr>
+              <w:tab/>
+            </w:r>
+            <w:r>
+              <w:rPr>
+                <w:noProof/>
+                <w:webHidden/>
+              </w:rPr>
+              <w:fldChar w:fldCharType="begin"/>
+            </w:r>
+            <w:r>
+              <w:rPr>
+                <w:noProof/>
+                <w:webHidden/>
+              </w:rPr>
+              <w:instrText xml:space="preserve"> PAGEREF _Toc478572850 \h </w:instrText>
+            </w:r>
+            <w:r>
+              <w:rPr>
+                <w:noProof/>
+                <w:webHidden/>
+              </w:rPr>
+            </w:r>
+            <w:r>
+              <w:rPr>
+                <w:noProof/>
+                <w:webHidden/>
+              </w:rPr>
+              <w:fldChar w:fldCharType="separate"/>
+            </w:r>
+            <w:r>
+              <w:rPr>
+                <w:noProof/>
+                <w:webHidden/>
+              </w:rPr>
+              <w:t>5</w:t>
+            </w:r>
+            <w:r>
+              <w:rPr>
+                <w:noProof/>
+                <w:webHidden/>
+              </w:rPr>
+              <w:fldChar w:fldCharType="end"/>
+            </w:r>
+          </w:hyperlink>
+        </w:p>
+        <w:p>
+          <w:pPr>
+            <w:pStyle w:val="TOC2"/>
+            <w:tabs>
+              <w:tab w:val="right" w:leader="dot" w:pos="9016"/>
+            </w:tabs>
+            <w:rPr>
+              <w:rFonts w:eastAsiaTheme="minorEastAsia"/>
+              <w:noProof/>
+              <w:lang w:eastAsia="en-GB"/>
+            </w:rPr>
+          </w:pPr>
+          <w:hyperlink w:anchor="_Toc478572851" w:history="1">
+            <w:r>
+              <w:rPr>
+                <w:rStyle w:val="Hyperlink"/>
+                <w:noProof/>
+              </w:rPr>
+              <w:t>4. Internal Query and Filter: View and search bookings</w:t>
+            </w:r>
+            <w:r>
+              <w:rPr>
+                <w:noProof/>
+                <w:webHidden/>
+              </w:rPr>
+              <w:tab/>
+            </w:r>
+            <w:r>
+              <w:rPr>
+                <w:noProof/>
+                <w:webHidden/>
+              </w:rPr>
+              <w:fldChar w:fldCharType="begin"/>
+            </w:r>
+            <w:r>
+              <w:rPr>
+                <w:noProof/>
+                <w:webHidden/>
+              </w:rPr>
+              <w:instrText xml:space="preserve"> PAGEREF _Toc478572851 \h </w:instrText>
+            </w:r>
+            <w:r>
+              <w:rPr>
+                <w:noProof/>
+                <w:webHidden/>
+              </w:rPr>
+            </w:r>
+            <w:r>
+              <w:rPr>
+                <w:noProof/>
+                <w:webHidden/>
+              </w:rPr>
+              <w:fldChar w:fldCharType="separate"/>
+            </w:r>
+            <w:r>
+              <w:rPr>
+                <w:noProof/>
+                <w:webHidden/>
+              </w:rPr>
+              <w:t>6</w:t>
             </w:r>
             <w:r>
               <w:rPr>
@@ -479,7 +729,7 @@
           <w:rFonts w:ascii="Segoe UI Light" w:hAnsi="Segoe UI Light" w:cs="Segoe UI Light"/>
         </w:rPr>
       </w:pPr>
-      <w:bookmarkStart w:id="0" w:name="_Toc478563674"/>
+      <w:bookmarkStart w:id="1" w:name="_Toc478572844"/>
       <w:r>
         <w:rPr>
           <w:rFonts w:ascii="Segoe UI Light" w:hAnsi="Segoe UI Light" w:cs="Segoe UI Light"/>
@@ -487,7 +737,7 @@
         <w:lastRenderedPageBreak/>
         <w:t>Context</w:t>
       </w:r>
-      <w:bookmarkEnd w:id="0"/>
+      <w:bookmarkEnd w:id="1"/>
     </w:p>
     <w:p>
       <w:pPr>
@@ -534,7 +784,6 @@
           <w:rFonts w:ascii="Segoe UI Light" w:hAnsi="Segoe UI Light" w:cs="Segoe UI Light"/>
         </w:rPr>
       </w:pPr>
-      <w:bookmarkStart w:id="1" w:name="_Toc478563675"/>
       <w:r>
         <w:rPr>
           <w:rFonts w:ascii="Segoe UI Light" w:hAnsi="Segoe UI Light" w:cs="Segoe UI Light"/>
@@ -554,23 +803,22 @@
           <w:rFonts w:ascii="Segoe UI Light" w:hAnsi="Segoe UI Light" w:cs="Segoe UI Light"/>
         </w:rPr>
       </w:pPr>
-      <w:bookmarkStart w:id="2" w:name="_GoBack"/>
+    </w:p>
+    <w:p>
+      <w:pPr>
+        <w:pStyle w:val="Heading1"/>
+        <w:rPr>
+          <w:rFonts w:ascii="Segoe UI Light" w:hAnsi="Segoe UI Light" w:cs="Segoe UI Light"/>
+        </w:rPr>
+      </w:pPr>
+      <w:bookmarkStart w:id="2" w:name="_Toc478572845"/>
+      <w:r>
+        <w:rPr>
+          <w:rFonts w:ascii="Segoe UI Light" w:hAnsi="Segoe UI Light" w:cs="Segoe UI Light"/>
+        </w:rPr>
+        <w:t>Service Addresses and Location (Where do I look?)</w:t>
+      </w:r>
       <w:bookmarkEnd w:id="2"/>
-    </w:p>
-    <w:p>
-      <w:pPr>
-        <w:pStyle w:val="Heading1"/>
-        <w:rPr>
-          <w:rFonts w:ascii="Segoe UI Light" w:hAnsi="Segoe UI Light" w:cs="Segoe UI Light"/>
-        </w:rPr>
-      </w:pPr>
-      <w:r>
-        <w:rPr>
-          <w:rFonts w:ascii="Segoe UI Light" w:hAnsi="Segoe UI Light" w:cs="Segoe UI Light"/>
-        </w:rPr>
-        <w:t>Service Addresses and Location (Where do I look?)</w:t>
-      </w:r>
-      <w:bookmarkEnd w:id="1"/>
     </w:p>
     <w:p>
       <w:pPr>
@@ -590,21 +838,7 @@
             <w:rStyle w:val="Hyperlink"/>
             <w:rFonts w:ascii="Segoe UI Light" w:hAnsi="Segoe UI Light" w:cs="Segoe UI Light"/>
           </w:rPr>
-          <w:t>https://aka.m</w:t>
-        </w:r>
-        <w:r>
-          <w:rPr>
-            <w:rStyle w:val="Hyperlink"/>
-            <w:rFonts w:ascii="Segoe UI Light" w:hAnsi="Segoe UI Light" w:cs="Segoe UI Light"/>
-          </w:rPr>
-          <w:t>s</w:t>
-        </w:r>
-        <w:r>
-          <w:rPr>
-            <w:rStyle w:val="Hyperlink"/>
-            <w:rFonts w:ascii="Segoe UI Light" w:hAnsi="Segoe UI Light" w:cs="Segoe UI Light"/>
-          </w:rPr>
-          <w:t>/dxofficehourspreview</w:t>
+          <w:t>https://aka.ms/dxofficehourspreview</w:t>
         </w:r>
       </w:hyperlink>
     </w:p>
@@ -626,44 +860,89 @@
             <w:rStyle w:val="Hyperlink"/>
             <w:rFonts w:ascii="Segoe UI Light" w:hAnsi="Segoe UI Light" w:cs="Segoe UI Light"/>
           </w:rPr>
-          <w:t>https://ak</w:t>
+          <w:t>https://aka.ms/dxofficehourslive</w:t>
         </w:r>
+      </w:hyperlink>
+    </w:p>
+    <w:p>
+      <w:pPr>
+        <w:rPr>
+          <w:rFonts w:ascii="Segoe UI Light" w:hAnsi="Segoe UI Light" w:cs="Segoe UI Light"/>
+        </w:rPr>
+      </w:pPr>
+    </w:p>
+    <w:p>
+      <w:pPr>
+        <w:pStyle w:val="Heading1"/>
+        <w:rPr>
+          <w:rFonts w:ascii="Segoe UI Light" w:hAnsi="Segoe UI Light" w:cs="Segoe UI Light"/>
+          <w:b/>
+        </w:rPr>
+      </w:pPr>
+      <w:bookmarkStart w:id="3" w:name="_Toc478572846"/>
+      <w:r>
+        <w:rPr>
+          <w:rFonts w:ascii="Segoe UI Light" w:hAnsi="Segoe UI Light" w:cs="Segoe UI Light"/>
+        </w:rPr>
+        <w:t>Service Privacy</w:t>
+      </w:r>
+      <w:bookmarkEnd w:id="3"/>
+    </w:p>
+    <w:p>
+      <w:pPr>
+        <w:rPr>
+          <w:rFonts w:ascii="Segoe UI Light" w:hAnsi="Segoe UI Light" w:cs="Segoe UI Light"/>
+        </w:rPr>
+      </w:pPr>
+      <w:r>
+        <w:rPr>
+          <w:rFonts w:ascii="Segoe UI Light" w:hAnsi="Segoe UI Light" w:cs="Segoe UI Light"/>
+        </w:rPr>
+        <w:t>The service requires a minimum amount of customer data to operate (it requires an ISV business name to generate an anonymous code, and optionally a contact name and email address)</w:t>
+      </w:r>
+      <w:r>
+        <w:rPr>
+          <w:rFonts w:ascii="Segoe UI Light" w:hAnsi="Segoe UI Light" w:cs="Segoe UI Light"/>
+        </w:rPr>
+        <w:t>.</w:t>
+      </w:r>
+    </w:p>
+    <w:p>
+      <w:pPr>
+        <w:rPr>
+          <w:rFonts w:ascii="Segoe UI Light" w:hAnsi="Segoe UI Light" w:cs="Segoe UI Light"/>
+        </w:rPr>
+      </w:pPr>
+      <w:r>
+        <w:rPr>
+          <w:rFonts w:ascii="Segoe UI Light" w:hAnsi="Segoe UI Light" w:cs="Segoe UI Light"/>
+        </w:rPr>
+        <w:t>It is planned to use the email address and contact name ONLY to send out booking confirmations for the appointments and calendar bookings made during the usage of the service.</w:t>
+      </w:r>
+    </w:p>
+    <w:p>
+      <w:pPr>
+        <w:rPr>
+          <w:rFonts w:ascii="Segoe UI Light" w:hAnsi="Segoe UI Light" w:cs="Segoe UI Light"/>
+          <w:b/>
+        </w:rPr>
+      </w:pPr>
+      <w:r>
+        <w:rPr>
+          <w:rFonts w:ascii="Segoe UI Light" w:hAnsi="Segoe UI Light" w:cs="Segoe UI Light"/>
+          <w:b/>
+        </w:rPr>
+        <w:t xml:space="preserve">All usage of data entered into the service will be in accordance with the Microsoft Privacy statement here. </w:t>
+      </w:r>
+      <w:hyperlink r:id="rId8" w:history="1">
         <w:r>
           <w:rPr>
             <w:rStyle w:val="Hyperlink"/>
             <w:rFonts w:ascii="Segoe UI Light" w:hAnsi="Segoe UI Light" w:cs="Segoe UI Light"/>
           </w:rPr>
-          <w:t>a</w:t>
-        </w:r>
-        <w:r>
-          <w:rPr>
-            <w:rStyle w:val="Hyperlink"/>
-            <w:rFonts w:ascii="Segoe UI Light" w:hAnsi="Segoe UI Light" w:cs="Segoe UI Light"/>
-          </w:rPr>
-          <w:t>.ms/dxof</w:t>
-        </w:r>
-        <w:r>
-          <w:rPr>
-            <w:rStyle w:val="Hyperlink"/>
-            <w:rFonts w:ascii="Segoe UI Light" w:hAnsi="Segoe UI Light" w:cs="Segoe UI Light"/>
-          </w:rPr>
-          <w:t>f</w:t>
-        </w:r>
-        <w:r>
-          <w:rPr>
-            <w:rStyle w:val="Hyperlink"/>
-            <w:rFonts w:ascii="Segoe UI Light" w:hAnsi="Segoe UI Light" w:cs="Segoe UI Light"/>
-          </w:rPr>
-          <w:t>icehourslive</w:t>
+          <w:t>https://privacy.microsoft.com/en-gb/privacystatement</w:t>
         </w:r>
       </w:hyperlink>
-    </w:p>
-    <w:p>
-      <w:pPr>
-        <w:rPr>
-          <w:rFonts w:ascii="Segoe UI Light" w:hAnsi="Segoe UI Light" w:cs="Segoe UI Light"/>
-        </w:rPr>
-      </w:pPr>
     </w:p>
     <w:p>
       <w:pPr>
@@ -691,7 +970,7 @@
           <w:b/>
         </w:rPr>
       </w:pPr>
-      <w:bookmarkStart w:id="3" w:name="_Toc478563676"/>
+      <w:bookmarkStart w:id="4" w:name="_Toc478572847"/>
       <w:r>
         <w:rPr>
           <w:rFonts w:ascii="Segoe UI Light" w:hAnsi="Segoe UI Light" w:cs="Segoe UI Light"/>
@@ -700,7 +979,7 @@
         <w:lastRenderedPageBreak/>
         <w:t>User Guide</w:t>
       </w:r>
-      <w:bookmarkEnd w:id="3"/>
+      <w:bookmarkEnd w:id="4"/>
     </w:p>
     <w:p>
       <w:pPr>
@@ -709,14 +988,20 @@
           <w:rFonts w:ascii="Segoe UI Light" w:hAnsi="Segoe UI Light" w:cs="Segoe UI Light"/>
         </w:rPr>
       </w:pPr>
-      <w:bookmarkStart w:id="4" w:name="_Toc478563677"/>
+      <w:bookmarkStart w:id="5" w:name="_Toc478572848"/>
+      <w:r>
+        <w:rPr>
+          <w:rFonts w:ascii="Segoe UI Light" w:hAnsi="Segoe UI Light" w:cs="Segoe UI Light"/>
+        </w:rPr>
+        <w:t>1.</w:t>
+      </w:r>
       <w:r>
         <w:rPr>
           <w:rFonts w:ascii="Segoe UI Light" w:hAnsi="Segoe UI Light" w:cs="Segoe UI Light"/>
         </w:rPr>
         <w:t>Technical Evangelist – ISV: Make time available for booking</w:t>
       </w:r>
-      <w:bookmarkEnd w:id="4"/>
+      <w:bookmarkEnd w:id="5"/>
     </w:p>
     <w:p>
       <w:pPr>
@@ -895,7 +1180,7 @@
                     </pic:cNvPicPr>
                   </pic:nvPicPr>
                   <pic:blipFill>
-                    <a:blip r:embed="rId8" cstate="print">
+                    <a:blip r:embed="rId9" cstate="print">
                       <a:extLst>
                         <a:ext uri="{28A0092B-C50C-407E-A947-70E740481C1C}">
                           <a14:useLocalDpi xmlns:a14="http://schemas.microsoft.com/office/drawing/2010/main" val="0"/>
@@ -980,7 +1265,7 @@
                     </pic:cNvPicPr>
                   </pic:nvPicPr>
                   <pic:blipFill>
-                    <a:blip r:embed="rId9" cstate="print">
+                    <a:blip r:embed="rId10" cstate="print">
                       <a:extLst>
                         <a:ext uri="{28A0092B-C50C-407E-A947-70E740481C1C}">
                           <a14:useLocalDpi xmlns:a14="http://schemas.microsoft.com/office/drawing/2010/main" val="0"/>
@@ -1171,15 +1456,28 @@
           <w:rFonts w:ascii="Segoe UI Light" w:hAnsi="Segoe UI Light" w:cs="Segoe UI Light"/>
         </w:rPr>
       </w:pPr>
-      <w:bookmarkStart w:id="5" w:name="_Toc478563678"/>
-      <w:r>
-        <w:rPr>
-          <w:rFonts w:ascii="Segoe UI Light" w:hAnsi="Segoe UI Light" w:cs="Segoe UI Light"/>
-        </w:rPr>
-        <w:lastRenderedPageBreak/>
+    </w:p>
+    <w:p>
+      <w:pPr>
+        <w:pStyle w:val="Heading2"/>
+        <w:rPr>
+          <w:rFonts w:ascii="Segoe UI Light" w:hAnsi="Segoe UI Light" w:cs="Segoe UI Light"/>
+        </w:rPr>
+      </w:pPr>
+      <w:bookmarkStart w:id="6" w:name="_Toc478572849"/>
+      <w:r>
+        <w:rPr>
+          <w:rFonts w:ascii="Segoe UI Light" w:hAnsi="Segoe UI Light" w:cs="Segoe UI Light"/>
+        </w:rPr>
+        <w:t>2.</w:t>
+      </w:r>
+      <w:r>
+        <w:rPr>
+          <w:rFonts w:ascii="Segoe UI Light" w:hAnsi="Segoe UI Light" w:cs="Segoe UI Light"/>
+        </w:rPr>
         <w:t>Partner Business Evangelist – ISV: Book time with an ISV</w:t>
       </w:r>
-      <w:bookmarkEnd w:id="5"/>
+      <w:bookmarkEnd w:id="6"/>
     </w:p>
     <w:p>
       <w:pPr>
@@ -1362,172 +1660,6 @@
             <wp:extent cx="5133975" cy="1569884"/>
             <wp:effectExtent l="0" t="0" r="0" b="0"/>
             <wp:docPr id="3" name="Picture 3"/>
-            <wp:cNvGraphicFramePr>
-              <a:graphicFrameLocks xmlns:a="http://schemas.openxmlformats.org/drawingml/2006/main" noChangeAspect="1"/>
-            </wp:cNvGraphicFramePr>
-            <a:graphic xmlns:a="http://schemas.openxmlformats.org/drawingml/2006/main">
-              <a:graphicData uri="http://schemas.openxmlformats.org/drawingml/2006/picture">
-                <pic:pic xmlns:pic="http://schemas.openxmlformats.org/drawingml/2006/picture">
-                  <pic:nvPicPr>
-                    <pic:cNvPr id="1" name=""/>
-                    <pic:cNvPicPr/>
-                  </pic:nvPicPr>
-                  <pic:blipFill>
-                    <a:blip r:embed="rId10"/>
-                    <a:stretch>
-                      <a:fillRect/>
-                    </a:stretch>
-                  </pic:blipFill>
-                  <pic:spPr>
-                    <a:xfrm>
-                      <a:off x="0" y="0"/>
-                      <a:ext cx="5143820" cy="1572894"/>
-                    </a:xfrm>
-                    <a:prstGeom prst="rect">
-                      <a:avLst/>
-                    </a:prstGeom>
-                  </pic:spPr>
-                </pic:pic>
-              </a:graphicData>
-            </a:graphic>
-          </wp:inline>
-        </w:drawing>
-      </w:r>
-    </w:p>
-    <w:p>
-      <w:pPr>
-        <w:pStyle w:val="ListParagraph"/>
-        <w:rPr>
-          <w:rFonts w:ascii="Segoe UI Light" w:hAnsi="Segoe UI Light" w:cs="Segoe UI Light"/>
-        </w:rPr>
-      </w:pPr>
-    </w:p>
-    <w:p>
-      <w:pPr>
-        <w:pStyle w:val="ListParagraph"/>
-        <w:numPr>
-          <w:ilvl w:val="0"/>
-          <w:numId w:val="3"/>
-        </w:numPr>
-        <w:rPr>
-          <w:rFonts w:ascii="Segoe UI Light" w:hAnsi="Segoe UI Light" w:cs="Segoe UI Light"/>
-        </w:rPr>
-      </w:pPr>
-      <w:r>
-        <w:rPr>
-          <w:rFonts w:ascii="Segoe UI Light" w:hAnsi="Segoe UI Light" w:cs="Segoe UI Light"/>
-        </w:rPr>
-        <w:t xml:space="preserve">Either record the code in the message and save it for later, or click the Booking Link to book a session </w:t>
-      </w:r>
-      <w:r>
-        <w:rPr>
-          <w:rFonts w:ascii="Segoe UI Light" w:hAnsi="Segoe UI Light" w:cs="Segoe UI Light"/>
-        </w:rPr>
-        <w:t>right now.</w:t>
-      </w:r>
-    </w:p>
-    <w:p>
-      <w:pPr>
-        <w:pStyle w:val="ListParagraph"/>
-        <w:numPr>
-          <w:ilvl w:val="1"/>
-          <w:numId w:val="3"/>
-        </w:numPr>
-        <w:rPr>
-          <w:rFonts w:ascii="Segoe UI Light" w:hAnsi="Segoe UI Light" w:cs="Segoe UI Light"/>
-        </w:rPr>
-      </w:pPr>
-      <w:r>
-        <w:rPr>
-          <w:rFonts w:ascii="Segoe UI Light" w:hAnsi="Segoe UI Light" w:cs="Segoe UI Light"/>
-        </w:rPr>
-        <w:t xml:space="preserve">If you clicked the link, you will be taken </w:t>
-      </w:r>
-      <w:r>
-        <w:rPr>
-          <w:rFonts w:ascii="Segoe UI Light" w:hAnsi="Segoe UI Light" w:cs="Segoe UI Light"/>
-        </w:rPr>
-        <w:t>to the “Use a booking code” screen with your code embedded into the link (this will show the next 90 days’ worth of possible bookings).</w:t>
-      </w:r>
-    </w:p>
-    <w:p>
-      <w:pPr>
-        <w:pStyle w:val="ListParagraph"/>
-        <w:numPr>
-          <w:ilvl w:val="1"/>
-          <w:numId w:val="3"/>
-        </w:numPr>
-        <w:rPr>
-          <w:rFonts w:ascii="Segoe UI Light" w:hAnsi="Segoe UI Light" w:cs="Segoe UI Light"/>
-        </w:rPr>
-      </w:pPr>
-      <w:r>
-        <w:rPr>
-          <w:rFonts w:ascii="Segoe UI Light" w:hAnsi="Segoe UI Light" w:cs="Segoe UI Light"/>
-        </w:rPr>
-        <w:t>S</w:t>
-      </w:r>
-      <w:r>
-        <w:rPr>
-          <w:rFonts w:ascii="Segoe UI Light" w:hAnsi="Segoe UI Light" w:cs="Segoe UI Light"/>
-        </w:rPr>
-        <w:t xml:space="preserve">imply </w:t>
-      </w:r>
-      <w:r>
-        <w:rPr>
-          <w:rFonts w:ascii="Segoe UI Light" w:hAnsi="Segoe UI Light" w:cs="Segoe UI Light"/>
-        </w:rPr>
-        <w:t xml:space="preserve">choose </w:t>
-      </w:r>
-      <w:r>
-        <w:rPr>
-          <w:rFonts w:ascii="Segoe UI Light" w:hAnsi="Segoe UI Light" w:cs="Segoe UI Light"/>
-        </w:rPr>
-        <w:t xml:space="preserve">a slot </w:t>
-      </w:r>
-      <w:r>
-        <w:rPr>
-          <w:rFonts w:ascii="Segoe UI Light" w:hAnsi="Segoe UI Light" w:cs="Segoe UI Light"/>
-        </w:rPr>
-        <w:t xml:space="preserve">and Click “Book It” on the appropriate row. </w:t>
-      </w:r>
-    </w:p>
-    <w:p>
-      <w:pPr>
-        <w:pStyle w:val="ListParagraph"/>
-        <w:numPr>
-          <w:ilvl w:val="1"/>
-          <w:numId w:val="3"/>
-        </w:numPr>
-        <w:rPr>
-          <w:rFonts w:ascii="Segoe UI Light" w:hAnsi="Segoe UI Light" w:cs="Segoe UI Light"/>
-        </w:rPr>
-      </w:pPr>
-      <w:r>
-        <w:rPr>
-          <w:rFonts w:ascii="Segoe UI Light" w:hAnsi="Segoe UI Light" w:cs="Segoe UI Light"/>
-        </w:rPr>
-        <w:t>This will pop-up a modal dialog confirming what and when you are booking with the code pre-populated.</w:t>
-      </w:r>
-    </w:p>
-    <w:p>
-      <w:pPr>
-        <w:ind w:left="1440"/>
-        <w:rPr>
-          <w:rFonts w:ascii="Segoe UI Light" w:hAnsi="Segoe UI Light" w:cs="Segoe UI Light"/>
-        </w:rPr>
-      </w:pPr>
-      <w:r>
-        <w:rPr>
-          <w:rFonts w:ascii="Segoe UI Light" w:hAnsi="Segoe UI Light" w:cs="Segoe UI Light"/>
-          <w:noProof/>
-          <w:lang w:eastAsia="en-GB"/>
-        </w:rPr>
-        <w:drawing>
-          <wp:inline distT="0" distB="0" distL="0" distR="0" wp14:anchorId="33DEB076" wp14:editId="01247663">
-            <wp:extent cx="3426737" cy="1823283"/>
-            <wp:effectExtent l="0" t="0" r="2540" b="5715"/>
-            <wp:docPr id="4" name="Picture 4"/>
             <wp:cNvGraphicFramePr>
               <a:graphicFrameLocks xmlns:a="http://schemas.openxmlformats.org/drawingml/2006/main" noChangeAspect="1"/>
             </wp:cNvGraphicFramePr>
@@ -1547,6 +1679,148 @@
                   <pic:spPr>
                     <a:xfrm>
                       <a:off x="0" y="0"/>
+                      <a:ext cx="5143820" cy="1572894"/>
+                    </a:xfrm>
+                    <a:prstGeom prst="rect">
+                      <a:avLst/>
+                    </a:prstGeom>
+                  </pic:spPr>
+                </pic:pic>
+              </a:graphicData>
+            </a:graphic>
+          </wp:inline>
+        </w:drawing>
+      </w:r>
+    </w:p>
+    <w:p>
+      <w:pPr>
+        <w:pStyle w:val="ListParagraph"/>
+        <w:rPr>
+          <w:rFonts w:ascii="Segoe UI Light" w:hAnsi="Segoe UI Light" w:cs="Segoe UI Light"/>
+        </w:rPr>
+      </w:pPr>
+    </w:p>
+    <w:p>
+      <w:pPr>
+        <w:pStyle w:val="ListParagraph"/>
+        <w:numPr>
+          <w:ilvl w:val="0"/>
+          <w:numId w:val="3"/>
+        </w:numPr>
+        <w:rPr>
+          <w:rFonts w:ascii="Segoe UI Light" w:hAnsi="Segoe UI Light" w:cs="Segoe UI Light"/>
+        </w:rPr>
+      </w:pPr>
+      <w:r>
+        <w:rPr>
+          <w:rFonts w:ascii="Segoe UI Light" w:hAnsi="Segoe UI Light" w:cs="Segoe UI Light"/>
+        </w:rPr>
+        <w:t xml:space="preserve">Either record the code in the message and save it for later, or click the Booking Link to book a session </w:t>
+      </w:r>
+      <w:r>
+        <w:rPr>
+          <w:rFonts w:ascii="Segoe UI Light" w:hAnsi="Segoe UI Light" w:cs="Segoe UI Light"/>
+        </w:rPr>
+        <w:t>right now.</w:t>
+      </w:r>
+    </w:p>
+    <w:p>
+      <w:pPr>
+        <w:pStyle w:val="ListParagraph"/>
+        <w:numPr>
+          <w:ilvl w:val="1"/>
+          <w:numId w:val="3"/>
+        </w:numPr>
+        <w:rPr>
+          <w:rFonts w:ascii="Segoe UI Light" w:hAnsi="Segoe UI Light" w:cs="Segoe UI Light"/>
+        </w:rPr>
+      </w:pPr>
+      <w:r>
+        <w:rPr>
+          <w:rFonts w:ascii="Segoe UI Light" w:hAnsi="Segoe UI Light" w:cs="Segoe UI Light"/>
+        </w:rPr>
+        <w:t xml:space="preserve">If you clicked the link, you will be taken </w:t>
+      </w:r>
+      <w:r>
+        <w:rPr>
+          <w:rFonts w:ascii="Segoe UI Light" w:hAnsi="Segoe UI Light" w:cs="Segoe UI Light"/>
+        </w:rPr>
+        <w:t>to the “Use a booking code” screen with your code embedded into the link (this will show the next 90 days’ worth of possible bookings).</w:t>
+      </w:r>
+    </w:p>
+    <w:p>
+      <w:pPr>
+        <w:pStyle w:val="ListParagraph"/>
+        <w:numPr>
+          <w:ilvl w:val="1"/>
+          <w:numId w:val="3"/>
+        </w:numPr>
+        <w:rPr>
+          <w:rFonts w:ascii="Segoe UI Light" w:hAnsi="Segoe UI Light" w:cs="Segoe UI Light"/>
+        </w:rPr>
+      </w:pPr>
+      <w:r>
+        <w:rPr>
+          <w:rFonts w:ascii="Segoe UI Light" w:hAnsi="Segoe UI Light" w:cs="Segoe UI Light"/>
+        </w:rPr>
+        <w:t xml:space="preserve">Simply choose a slot and Click “Book It” on the appropriate row. </w:t>
+      </w:r>
+    </w:p>
+    <w:p>
+      <w:pPr>
+        <w:pStyle w:val="ListParagraph"/>
+        <w:numPr>
+          <w:ilvl w:val="1"/>
+          <w:numId w:val="3"/>
+        </w:numPr>
+        <w:rPr>
+          <w:rFonts w:ascii="Segoe UI Light" w:hAnsi="Segoe UI Light" w:cs="Segoe UI Light"/>
+        </w:rPr>
+      </w:pPr>
+      <w:r>
+        <w:rPr>
+          <w:rFonts w:ascii="Segoe UI Light" w:hAnsi="Segoe UI Light" w:cs="Segoe UI Light"/>
+        </w:rPr>
+        <w:t>This will pop-up a modal dialog confirming what and when you are booking with the code pre-populated.</w:t>
+      </w:r>
+    </w:p>
+    <w:p>
+      <w:pPr>
+        <w:ind w:left="1440"/>
+        <w:rPr>
+          <w:rFonts w:ascii="Segoe UI Light" w:hAnsi="Segoe UI Light" w:cs="Segoe UI Light"/>
+        </w:rPr>
+      </w:pPr>
+      <w:r>
+        <w:rPr>
+          <w:rFonts w:ascii="Segoe UI Light" w:hAnsi="Segoe UI Light" w:cs="Segoe UI Light"/>
+          <w:noProof/>
+          <w:lang w:eastAsia="en-GB"/>
+        </w:rPr>
+        <w:drawing>
+          <wp:inline distT="0" distB="0" distL="0" distR="0" wp14:anchorId="33DEB076" wp14:editId="01247663">
+            <wp:extent cx="3426737" cy="1823283"/>
+            <wp:effectExtent l="0" t="0" r="2540" b="5715"/>
+            <wp:docPr id="4" name="Picture 4"/>
+            <wp:cNvGraphicFramePr>
+              <a:graphicFrameLocks xmlns:a="http://schemas.openxmlformats.org/drawingml/2006/main" noChangeAspect="1"/>
+            </wp:cNvGraphicFramePr>
+            <a:graphic xmlns:a="http://schemas.openxmlformats.org/drawingml/2006/main">
+              <a:graphicData uri="http://schemas.openxmlformats.org/drawingml/2006/picture">
+                <pic:pic xmlns:pic="http://schemas.openxmlformats.org/drawingml/2006/picture">
+                  <pic:nvPicPr>
+                    <pic:cNvPr id="1" name=""/>
+                    <pic:cNvPicPr/>
+                  </pic:nvPicPr>
+                  <pic:blipFill>
+                    <a:blip r:embed="rId12"/>
+                    <a:stretch>
+                      <a:fillRect/>
+                    </a:stretch>
+                  </pic:blipFill>
+                  <pic:spPr>
+                    <a:xfrm>
+                      <a:off x="0" y="0"/>
                       <a:ext cx="3431611" cy="1825876"/>
                     </a:xfrm>
                     <a:prstGeom prst="rect">
@@ -1576,6 +1850,460 @@
           <w:rFonts w:ascii="Segoe UI Light" w:hAnsi="Segoe UI Light" w:cs="Segoe UI Light"/>
         </w:rPr>
         <w:t>Click “Book It” and you are done! Note that at this stage no customer message is sent.</w:t>
+      </w:r>
+    </w:p>
+    <w:p>
+      <w:pPr>
+        <w:pStyle w:val="Heading2"/>
+      </w:pPr>
+    </w:p>
+    <w:p>
+      <w:pPr>
+        <w:pStyle w:val="Heading2"/>
+      </w:pPr>
+      <w:bookmarkStart w:id="7" w:name="_Toc478572850"/>
+      <w:r>
+        <w:t>3. Customer Self Service: Use a booking code</w:t>
+      </w:r>
+      <w:bookmarkEnd w:id="7"/>
+    </w:p>
+    <w:p>
+      <w:pPr>
+        <w:ind w:left="1080"/>
+        <w:rPr>
+          <w:rFonts w:ascii="Segoe UI Light" w:hAnsi="Segoe UI Light" w:cs="Segoe UI Light"/>
+        </w:rPr>
+      </w:pPr>
+    </w:p>
+    <w:p>
+      <w:pPr>
+        <w:pStyle w:val="ListParagraph"/>
+        <w:numPr>
+          <w:ilvl w:val="0"/>
+          <w:numId w:val="6"/>
+        </w:numPr>
+        <w:rPr>
+          <w:rFonts w:ascii="Segoe UI Light" w:hAnsi="Segoe UI Light" w:cs="Segoe UI Light"/>
+        </w:rPr>
+      </w:pPr>
+      <w:r>
+        <w:rPr>
+          <w:rFonts w:ascii="Segoe UI Light" w:hAnsi="Segoe UI Light" w:cs="Segoe UI Light"/>
+        </w:rPr>
+        <w:t>Open the site and click the “Use a booking Code” link</w:t>
+      </w:r>
+    </w:p>
+    <w:p>
+      <w:pPr>
+        <w:pStyle w:val="ListParagraph"/>
+        <w:rPr>
+          <w:rFonts w:ascii="Segoe UI Light" w:hAnsi="Segoe UI Light" w:cs="Segoe UI Light"/>
+        </w:rPr>
+      </w:pPr>
+    </w:p>
+    <w:p>
+      <w:pPr>
+        <w:pStyle w:val="ListParagraph"/>
+        <w:numPr>
+          <w:ilvl w:val="0"/>
+          <w:numId w:val="6"/>
+        </w:numPr>
+        <w:rPr>
+          <w:rFonts w:ascii="Segoe UI Light" w:hAnsi="Segoe UI Light" w:cs="Segoe UI Light"/>
+        </w:rPr>
+      </w:pPr>
+      <w:r>
+        <w:rPr>
+          <w:rFonts w:ascii="Segoe UI Light" w:hAnsi="Segoe UI Light" w:cs="Segoe UI Light"/>
+        </w:rPr>
+        <w:t xml:space="preserve">Simply choose a slot and Click “Book It” on the appropriate row. </w:t>
+      </w:r>
+    </w:p>
+    <w:p>
+      <w:pPr>
+        <w:pStyle w:val="ListParagraph"/>
+        <w:rPr>
+          <w:rFonts w:ascii="Segoe UI Light" w:hAnsi="Segoe UI Light" w:cs="Segoe UI Light"/>
+        </w:rPr>
+      </w:pPr>
+    </w:p>
+    <w:p>
+      <w:pPr>
+        <w:pStyle w:val="ListParagraph"/>
+        <w:numPr>
+          <w:ilvl w:val="0"/>
+          <w:numId w:val="6"/>
+        </w:numPr>
+        <w:rPr>
+          <w:rFonts w:ascii="Segoe UI Light" w:hAnsi="Segoe UI Light" w:cs="Segoe UI Light"/>
+        </w:rPr>
+      </w:pPr>
+      <w:r>
+        <w:rPr>
+          <w:rFonts w:ascii="Segoe UI Light" w:hAnsi="Segoe UI Light" w:cs="Segoe UI Light"/>
+        </w:rPr>
+        <w:t xml:space="preserve">This will pop-up a modal dialog confirming what and when you are booking </w:t>
+      </w:r>
+    </w:p>
+    <w:p>
+      <w:pPr>
+        <w:pStyle w:val="ListParagraph"/>
+        <w:rPr>
+          <w:rFonts w:ascii="Segoe UI Light" w:hAnsi="Segoe UI Light" w:cs="Segoe UI Light"/>
+        </w:rPr>
+      </w:pPr>
+    </w:p>
+    <w:p>
+      <w:pPr>
+        <w:pStyle w:val="ListParagraph"/>
+        <w:numPr>
+          <w:ilvl w:val="0"/>
+          <w:numId w:val="6"/>
+        </w:numPr>
+        <w:rPr>
+          <w:rFonts w:ascii="Segoe UI Light" w:hAnsi="Segoe UI Light" w:cs="Segoe UI Light"/>
+        </w:rPr>
+      </w:pPr>
+      <w:r>
+        <w:rPr>
+          <w:rFonts w:ascii="Segoe UI Light" w:hAnsi="Segoe UI Light" w:cs="Segoe UI Light"/>
+        </w:rPr>
+        <w:t xml:space="preserve">Enter the Microsoft Provided code into the “Enter a booking code” box </w:t>
+      </w:r>
+    </w:p>
+    <w:p>
+      <w:pPr>
+        <w:pStyle w:val="ListParagraph"/>
+        <w:rPr>
+          <w:rFonts w:ascii="Segoe UI Light" w:hAnsi="Segoe UI Light" w:cs="Segoe UI Light"/>
+        </w:rPr>
+      </w:pPr>
+    </w:p>
+    <w:p>
+      <w:pPr>
+        <w:pStyle w:val="ListParagraph"/>
+        <w:rPr>
+          <w:rFonts w:ascii="Segoe UI Light" w:hAnsi="Segoe UI Light" w:cs="Segoe UI Light"/>
+        </w:rPr>
+      </w:pPr>
+      <w:r>
+        <w:rPr>
+          <w:noProof/>
+          <w:lang w:eastAsia="en-GB"/>
+        </w:rPr>
+        <w:drawing>
+          <wp:inline distT="0" distB="0" distL="0" distR="0" wp14:anchorId="7A27E241" wp14:editId="671FD9D6">
+            <wp:extent cx="3426737" cy="1823283"/>
+            <wp:effectExtent l="0" t="0" r="2540" b="5715"/>
+            <wp:docPr id="5" name="Picture 5"/>
+            <wp:cNvGraphicFramePr>
+              <a:graphicFrameLocks xmlns:a="http://schemas.openxmlformats.org/drawingml/2006/main" noChangeAspect="1"/>
+            </wp:cNvGraphicFramePr>
+            <a:graphic xmlns:a="http://schemas.openxmlformats.org/drawingml/2006/main">
+              <a:graphicData uri="http://schemas.openxmlformats.org/drawingml/2006/picture">
+                <pic:pic xmlns:pic="http://schemas.openxmlformats.org/drawingml/2006/picture">
+                  <pic:nvPicPr>
+                    <pic:cNvPr id="1" name=""/>
+                    <pic:cNvPicPr/>
+                  </pic:nvPicPr>
+                  <pic:blipFill>
+                    <a:blip r:embed="rId12"/>
+                    <a:stretch>
+                      <a:fillRect/>
+                    </a:stretch>
+                  </pic:blipFill>
+                  <pic:spPr>
+                    <a:xfrm>
+                      <a:off x="0" y="0"/>
+                      <a:ext cx="3431611" cy="1825876"/>
+                    </a:xfrm>
+                    <a:prstGeom prst="rect">
+                      <a:avLst/>
+                    </a:prstGeom>
+                  </pic:spPr>
+                </pic:pic>
+              </a:graphicData>
+            </a:graphic>
+          </wp:inline>
+        </w:drawing>
+      </w:r>
+    </w:p>
+    <w:p>
+      <w:pPr>
+        <w:pStyle w:val="ListParagraph"/>
+        <w:rPr>
+          <w:rFonts w:ascii="Segoe UI Light" w:hAnsi="Segoe UI Light" w:cs="Segoe UI Light"/>
+        </w:rPr>
+      </w:pPr>
+    </w:p>
+    <w:p>
+      <w:pPr>
+        <w:pStyle w:val="ListParagraph"/>
+        <w:numPr>
+          <w:ilvl w:val="0"/>
+          <w:numId w:val="6"/>
+        </w:numPr>
+        <w:rPr>
+          <w:rFonts w:ascii="Segoe UI Light" w:hAnsi="Segoe UI Light" w:cs="Segoe UI Light"/>
+        </w:rPr>
+      </w:pPr>
+      <w:r>
+        <w:rPr>
+          <w:rFonts w:ascii="Segoe UI Light" w:hAnsi="Segoe UI Light" w:cs="Segoe UI Light"/>
+        </w:rPr>
+        <w:t xml:space="preserve">Click “Book It” and you are done! Note that at this stage no customer </w:t>
+      </w:r>
+      <w:r>
+        <w:rPr>
+          <w:rFonts w:ascii="Segoe UI Light" w:hAnsi="Segoe UI Light" w:cs="Segoe UI Light"/>
+        </w:rPr>
+        <w:t xml:space="preserve">confirmation </w:t>
+      </w:r>
+      <w:r>
+        <w:rPr>
+          <w:rFonts w:ascii="Segoe UI Light" w:hAnsi="Segoe UI Light" w:cs="Segoe UI Light"/>
+        </w:rPr>
+        <w:t>message is sent</w:t>
+      </w:r>
+      <w:r>
+        <w:rPr>
+          <w:rFonts w:ascii="Segoe UI Light" w:hAnsi="Segoe UI Light" w:cs="Segoe UI Light"/>
+        </w:rPr>
+        <w:t xml:space="preserve"> as we are not capturing an email addresses to communicate with you at this time</w:t>
+      </w:r>
+      <w:r>
+        <w:rPr>
+          <w:rFonts w:ascii="Segoe UI Light" w:hAnsi="Segoe UI Light" w:cs="Segoe UI Light"/>
+        </w:rPr>
+        <w:t>.</w:t>
+      </w:r>
+    </w:p>
+    <w:p>
+      <w:pPr>
+        <w:rPr>
+          <w:rFonts w:ascii="Segoe UI Light" w:hAnsi="Segoe UI Light" w:cs="Segoe UI Light"/>
+        </w:rPr>
+      </w:pPr>
+      <w:r>
+        <w:rPr>
+          <w:rFonts w:ascii="Segoe UI Light" w:hAnsi="Segoe UI Light" w:cs="Segoe UI Light"/>
+        </w:rPr>
+        <w:br w:type="page"/>
+      </w:r>
+    </w:p>
+    <w:p>
+      <w:pPr>
+        <w:pStyle w:val="Heading2"/>
+      </w:pPr>
+    </w:p>
+    <w:p>
+      <w:pPr>
+        <w:pStyle w:val="Heading2"/>
+      </w:pPr>
+      <w:bookmarkStart w:id="8" w:name="_Toc478572851"/>
+      <w:r>
+        <w:t>4. Internal Query and Filter: View and search bookings</w:t>
+      </w:r>
+      <w:bookmarkEnd w:id="8"/>
+    </w:p>
+    <w:p>
+      <w:pPr>
+        <w:ind w:left="1080"/>
+        <w:rPr>
+          <w:rFonts w:ascii="Segoe UI Light" w:hAnsi="Segoe UI Light" w:cs="Segoe UI Light"/>
+        </w:rPr>
+      </w:pPr>
+    </w:p>
+    <w:p>
+      <w:pPr>
+        <w:pStyle w:val="ListParagraph"/>
+        <w:numPr>
+          <w:ilvl w:val="0"/>
+          <w:numId w:val="8"/>
+        </w:numPr>
+        <w:rPr>
+          <w:rFonts w:ascii="Segoe UI Light" w:hAnsi="Segoe UI Light" w:cs="Segoe UI Light"/>
+        </w:rPr>
+      </w:pPr>
+      <w:r>
+        <w:rPr>
+          <w:rFonts w:ascii="Segoe UI Light" w:hAnsi="Segoe UI Light" w:cs="Segoe UI Light"/>
+        </w:rPr>
+        <w:t>Open the Site and login with a valid user id and authentication method</w:t>
+      </w:r>
+    </w:p>
+    <w:p>
+      <w:pPr>
+        <w:pStyle w:val="ListParagraph"/>
+        <w:rPr>
+          <w:rFonts w:ascii="Segoe UI Light" w:hAnsi="Segoe UI Light" w:cs="Segoe UI Light"/>
+        </w:rPr>
+      </w:pPr>
+    </w:p>
+    <w:p>
+      <w:pPr>
+        <w:pStyle w:val="ListParagraph"/>
+        <w:numPr>
+          <w:ilvl w:val="0"/>
+          <w:numId w:val="8"/>
+        </w:numPr>
+        <w:rPr>
+          <w:rFonts w:ascii="Segoe UI Light" w:hAnsi="Segoe UI Light" w:cs="Segoe UI Light"/>
+        </w:rPr>
+      </w:pPr>
+      <w:r>
+        <w:rPr>
+          <w:rFonts w:ascii="Segoe UI Light" w:hAnsi="Segoe UI Light" w:cs="Segoe UI Light"/>
+        </w:rPr>
+        <w:t xml:space="preserve">Select the “View all slots” link </w:t>
+      </w:r>
+    </w:p>
+    <w:p>
+      <w:pPr>
+        <w:pStyle w:val="ListParagraph"/>
+        <w:rPr>
+          <w:rFonts w:ascii="Segoe UI Light" w:hAnsi="Segoe UI Light" w:cs="Segoe UI Light"/>
+        </w:rPr>
+      </w:pPr>
+    </w:p>
+    <w:p>
+      <w:pPr>
+        <w:pStyle w:val="ListParagraph"/>
+        <w:numPr>
+          <w:ilvl w:val="0"/>
+          <w:numId w:val="8"/>
+        </w:numPr>
+        <w:rPr>
+          <w:rFonts w:ascii="Segoe UI Light" w:hAnsi="Segoe UI Light" w:cs="Segoe UI Light"/>
+        </w:rPr>
+      </w:pPr>
+      <w:r>
+        <w:rPr>
+          <w:rFonts w:ascii="Segoe UI Light" w:hAnsi="Segoe UI Light" w:cs="Segoe UI Light"/>
+        </w:rPr>
+        <w:t>To filter the list – click the “Toggle Filters” button and select the filters you want to use.</w:t>
+      </w:r>
+    </w:p>
+    <w:p>
+      <w:pPr>
+        <w:pStyle w:val="ListParagraph"/>
+        <w:rPr>
+          <w:rFonts w:ascii="Segoe UI Light" w:hAnsi="Segoe UI Light" w:cs="Segoe UI Light"/>
+        </w:rPr>
+      </w:pPr>
+    </w:p>
+    <w:p>
+      <w:pPr>
+        <w:pStyle w:val="ListParagraph"/>
+        <w:numPr>
+          <w:ilvl w:val="0"/>
+          <w:numId w:val="8"/>
+        </w:numPr>
+        <w:rPr>
+          <w:rFonts w:ascii="Segoe UI Light" w:hAnsi="Segoe UI Light" w:cs="Segoe UI Light"/>
+        </w:rPr>
+      </w:pPr>
+      <w:r>
+        <w:rPr>
+          <w:rFonts w:ascii="Segoe UI Light" w:hAnsi="Segoe UI Light" w:cs="Segoe UI Light"/>
+        </w:rPr>
+        <w:t>Filtering ISV by “None” will allow you to see free sessions</w:t>
+      </w:r>
+    </w:p>
+    <w:p>
+      <w:pPr>
+        <w:pStyle w:val="ListParagraph"/>
+        <w:rPr>
+          <w:rFonts w:ascii="Segoe UI Light" w:hAnsi="Segoe UI Light" w:cs="Segoe UI Light"/>
+        </w:rPr>
+      </w:pPr>
+    </w:p>
+    <w:p>
+      <w:pPr>
+        <w:pStyle w:val="ListParagraph"/>
+        <w:numPr>
+          <w:ilvl w:val="0"/>
+          <w:numId w:val="8"/>
+        </w:numPr>
+        <w:rPr>
+          <w:rFonts w:ascii="Segoe UI Light" w:hAnsi="Segoe UI Light" w:cs="Segoe UI Light"/>
+        </w:rPr>
+      </w:pPr>
+      <w:r>
+        <w:rPr>
+          <w:rFonts w:ascii="Segoe UI Light" w:hAnsi="Segoe UI Light" w:cs="Segoe UI Light"/>
+        </w:rPr>
+        <w:t>Filtering by “Special” will allow you to see sessions in the future or past</w:t>
+      </w:r>
+    </w:p>
+    <w:p>
+      <w:pPr>
+        <w:pStyle w:val="ListParagraph"/>
+        <w:rPr>
+          <w:rFonts w:ascii="Segoe UI Light" w:hAnsi="Segoe UI Light" w:cs="Segoe UI Light"/>
+        </w:rPr>
+      </w:pPr>
+    </w:p>
+    <w:p>
+      <w:pPr>
+        <w:pStyle w:val="ListParagraph"/>
+        <w:numPr>
+          <w:ilvl w:val="0"/>
+          <w:numId w:val="8"/>
+        </w:numPr>
+        <w:rPr>
+          <w:rFonts w:ascii="Segoe UI Light" w:hAnsi="Segoe UI Light" w:cs="Segoe UI Light"/>
+        </w:rPr>
+      </w:pPr>
+      <w:r>
+        <w:rPr>
+          <w:rFonts w:ascii="Segoe UI Light" w:hAnsi="Segoe UI Light" w:cs="Segoe UI Light"/>
+        </w:rPr>
+        <w:t>Filtering by “Duration” will allow you to see the type of session</w:t>
+      </w:r>
+    </w:p>
+    <w:p>
+      <w:pPr>
+        <w:pStyle w:val="ListParagraph"/>
+        <w:rPr>
+          <w:rFonts w:ascii="Segoe UI Light" w:hAnsi="Segoe UI Light" w:cs="Segoe UI Light"/>
+        </w:rPr>
+      </w:pPr>
+    </w:p>
+    <w:p>
+      <w:pPr>
+        <w:pStyle w:val="ListParagraph"/>
+        <w:numPr>
+          <w:ilvl w:val="0"/>
+          <w:numId w:val="8"/>
+        </w:numPr>
+        <w:rPr>
+          <w:rFonts w:ascii="Segoe UI Light" w:hAnsi="Segoe UI Light" w:cs="Segoe UI Light"/>
+        </w:rPr>
+      </w:pPr>
+      <w:r>
+        <w:rPr>
+          <w:rFonts w:ascii="Segoe UI Light" w:hAnsi="Segoe UI Light" w:cs="Segoe UI Light"/>
+        </w:rPr>
+        <w:t xml:space="preserve">Clicking “Save” filters will save your filter settings using </w:t>
+      </w:r>
+      <w:r>
+        <w:rPr>
+          <w:rFonts w:ascii="Segoe UI Light" w:hAnsi="Segoe UI Light" w:cs="Segoe UI Light"/>
+        </w:rPr>
+        <w:t xml:space="preserve">html5 </w:t>
+      </w:r>
+      <w:r>
+        <w:rPr>
+          <w:rFonts w:ascii="Segoe UI Light" w:hAnsi="Segoe UI Light" w:cs="Segoe UI Light"/>
+        </w:rPr>
+        <w:t>local s</w:t>
+      </w:r>
+      <w:r>
+        <w:rPr>
+          <w:rFonts w:ascii="Segoe UI Light" w:hAnsi="Segoe UI Light" w:cs="Segoe UI Light"/>
+        </w:rPr>
+        <w:t>torage in your browser, the portal will auto-reload your filters in the future when you revisit the page in the same browser.</w:t>
       </w:r>
     </w:p>
     <w:sectPr>
@@ -1591,6 +2319,92 @@
 <file path=word/numbering.xml><?xml version="1.0" encoding="utf-8"?>
 <w:numbering xmlns:wpc="http://schemas.microsoft.com/office/word/2010/wordprocessingCanvas" xmlns:cx="http://schemas.microsoft.com/office/drawing/2014/chartex" xmlns:cx1="http://schemas.microsoft.com/office/drawing/2015/9/8/chartex" xmlns:cx2="http://schemas.microsoft.com/office/drawing/2015/10/21/chartex" xmlns:cx3="http://schemas.microsoft.com/office/drawing/2016/5/9/chartex" xmlns:cx4="http://schemas.microsoft.com/office/drawing/2016/5/10/chartex" xmlns:cx5="http://schemas.microsoft.com/office/drawing/2016/5/11/chartex" xmlns:mc="http://schemas.openxmlformats.org/markup-compatibility/2006" xmlns:o="urn:schemas-microsoft-com:office:office" xmlns:r="http://schemas.openxmlformats.org/officeDocument/2006/relationships" xmlns:m="http://schemas.openxmlformats.org/officeDocument/2006/math" xmlns:v="urn:schemas-microsoft-com:vml" xmlns:wp14="http://schemas.microsoft.com/office/word/2010/wordprocessingDrawing" xmlns:wp="http://schemas.openxmlformats.org/drawingml/2006/wordprocessingDrawing" xmlns:w10="urn:schemas-microsoft-com:office:word" xmlns:w="http://schemas.openxmlformats.org/wordprocessingml/2006/main" xmlns:w14="http://schemas.microsoft.com/office/word/2010/wordml" xmlns:w15="http://schemas.microsoft.com/office/word/2012/wordml" xmlns:w16se="http://schemas.microsoft.com/office/word/2015/wordml/symex" xmlns:wpg="http://schemas.microsoft.com/office/word/2010/wordprocessingGroup" xmlns:wpi="http://schemas.microsoft.com/office/word/2010/wordprocessingInk" xmlns:wne="http://schemas.microsoft.com/office/word/2006/wordml" xmlns:wps="http://schemas.microsoft.com/office/word/2010/wordprocessingShape" mc:Ignorable="w14 w15 w16se wp14">
   <w:abstractNum w:abstractNumId="0" w15:restartNumberingAfterBreak="0">
+    <w:nsid w:val="03A21500"/>
+    <w:multiLevelType w:val="hybridMultilevel"/>
+    <w:tmpl w:val="ED7C3076"/>
+    <w:lvl w:ilvl="0" w:tplc="0809000F">
+      <w:start w:val="1"/>
+      <w:numFmt w:val="decimal"/>
+      <w:lvlText w:val="%1."/>
+      <w:lvlJc w:val="left"/>
+      <w:pPr>
+        <w:ind w:left="720" w:hanging="360"/>
+      </w:pPr>
+    </w:lvl>
+    <w:lvl w:ilvl="1" w:tplc="08090019" w:tentative="1">
+      <w:start w:val="1"/>
+      <w:numFmt w:val="lowerLetter"/>
+      <w:lvlText w:val="%2."/>
+      <w:lvlJc w:val="left"/>
+      <w:pPr>
+        <w:ind w:left="1440" w:hanging="360"/>
+      </w:pPr>
+    </w:lvl>
+    <w:lvl w:ilvl="2" w:tplc="0809001B" w:tentative="1">
+      <w:start w:val="1"/>
+      <w:numFmt w:val="lowerRoman"/>
+      <w:lvlText w:val="%3."/>
+      <w:lvlJc w:val="right"/>
+      <w:pPr>
+        <w:ind w:left="2160" w:hanging="180"/>
+      </w:pPr>
+    </w:lvl>
+    <w:lvl w:ilvl="3" w:tplc="0809000F" w:tentative="1">
+      <w:start w:val="1"/>
+      <w:numFmt w:val="decimal"/>
+      <w:lvlText w:val="%4."/>
+      <w:lvlJc w:val="left"/>
+      <w:pPr>
+        <w:ind w:left="2880" w:hanging="360"/>
+      </w:pPr>
+    </w:lvl>
+    <w:lvl w:ilvl="4" w:tplc="08090019" w:tentative="1">
+      <w:start w:val="1"/>
+      <w:numFmt w:val="lowerLetter"/>
+      <w:lvlText w:val="%5."/>
+      <w:lvlJc w:val="left"/>
+      <w:pPr>
+        <w:ind w:left="3600" w:hanging="360"/>
+      </w:pPr>
+    </w:lvl>
+    <w:lvl w:ilvl="5" w:tplc="0809001B" w:tentative="1">
+      <w:start w:val="1"/>
+      <w:numFmt w:val="lowerRoman"/>
+      <w:lvlText w:val="%6."/>
+      <w:lvlJc w:val="right"/>
+      <w:pPr>
+        <w:ind w:left="4320" w:hanging="180"/>
+      </w:pPr>
+    </w:lvl>
+    <w:lvl w:ilvl="6" w:tplc="0809000F" w:tentative="1">
+      <w:start w:val="1"/>
+      <w:numFmt w:val="decimal"/>
+      <w:lvlText w:val="%7."/>
+      <w:lvlJc w:val="left"/>
+      <w:pPr>
+        <w:ind w:left="5040" w:hanging="360"/>
+      </w:pPr>
+    </w:lvl>
+    <w:lvl w:ilvl="7" w:tplc="08090019" w:tentative="1">
+      <w:start w:val="1"/>
+      <w:numFmt w:val="lowerLetter"/>
+      <w:lvlText w:val="%8."/>
+      <w:lvlJc w:val="left"/>
+      <w:pPr>
+        <w:ind w:left="5760" w:hanging="360"/>
+      </w:pPr>
+    </w:lvl>
+    <w:lvl w:ilvl="8" w:tplc="0809001B" w:tentative="1">
+      <w:start w:val="1"/>
+      <w:numFmt w:val="lowerRoman"/>
+      <w:lvlText w:val="%9."/>
+      <w:lvlJc w:val="right"/>
+      <w:pPr>
+        <w:ind w:left="6480" w:hanging="180"/>
+      </w:pPr>
+    </w:lvl>
+  </w:abstractNum>
+  <w:abstractNum w:abstractNumId="1" w15:restartNumberingAfterBreak="0">
     <w:nsid w:val="3B5C0537"/>
     <w:multiLevelType w:val="hybridMultilevel"/>
     <w:tmpl w:val="6D9C6688"/>
@@ -1676,10 +2490,10 @@
       </w:pPr>
     </w:lvl>
   </w:abstractNum>
-  <w:abstractNum w:abstractNumId="1" w15:restartNumberingAfterBreak="0">
+  <w:abstractNum w:abstractNumId="2" w15:restartNumberingAfterBreak="0">
     <w:nsid w:val="3E284F85"/>
     <w:multiLevelType w:val="hybridMultilevel"/>
-    <w:tmpl w:val="8D44F1FE"/>
+    <w:tmpl w:val="9572A46E"/>
     <w:lvl w:ilvl="0" w:tplc="0809000F">
       <w:start w:val="1"/>
       <w:numFmt w:val="decimal"/>
@@ -1765,7 +2579,93 @@
       </w:pPr>
     </w:lvl>
   </w:abstractNum>
-  <w:abstractNum w:abstractNumId="2" w15:restartNumberingAfterBreak="0">
+  <w:abstractNum w:abstractNumId="3" w15:restartNumberingAfterBreak="0">
+    <w:nsid w:val="40694F7C"/>
+    <w:multiLevelType w:val="hybridMultilevel"/>
+    <w:tmpl w:val="1C14AB44"/>
+    <w:lvl w:ilvl="0" w:tplc="08090019">
+      <w:start w:val="1"/>
+      <w:numFmt w:val="lowerLetter"/>
+      <w:lvlText w:val="%1."/>
+      <w:lvlJc w:val="left"/>
+      <w:pPr>
+        <w:ind w:left="1440" w:hanging="360"/>
+      </w:pPr>
+    </w:lvl>
+    <w:lvl w:ilvl="1" w:tplc="08090019" w:tentative="1">
+      <w:start w:val="1"/>
+      <w:numFmt w:val="lowerLetter"/>
+      <w:lvlText w:val="%2."/>
+      <w:lvlJc w:val="left"/>
+      <w:pPr>
+        <w:ind w:left="2160" w:hanging="360"/>
+      </w:pPr>
+    </w:lvl>
+    <w:lvl w:ilvl="2" w:tplc="0809001B" w:tentative="1">
+      <w:start w:val="1"/>
+      <w:numFmt w:val="lowerRoman"/>
+      <w:lvlText w:val="%3."/>
+      <w:lvlJc w:val="right"/>
+      <w:pPr>
+        <w:ind w:left="2880" w:hanging="180"/>
+      </w:pPr>
+    </w:lvl>
+    <w:lvl w:ilvl="3" w:tplc="0809000F" w:tentative="1">
+      <w:start w:val="1"/>
+      <w:numFmt w:val="decimal"/>
+      <w:lvlText w:val="%4."/>
+      <w:lvlJc w:val="left"/>
+      <w:pPr>
+        <w:ind w:left="3600" w:hanging="360"/>
+      </w:pPr>
+    </w:lvl>
+    <w:lvl w:ilvl="4" w:tplc="08090019" w:tentative="1">
+      <w:start w:val="1"/>
+      <w:numFmt w:val="lowerLetter"/>
+      <w:lvlText w:val="%5."/>
+      <w:lvlJc w:val="left"/>
+      <w:pPr>
+        <w:ind w:left="4320" w:hanging="360"/>
+      </w:pPr>
+    </w:lvl>
+    <w:lvl w:ilvl="5" w:tplc="0809001B" w:tentative="1">
+      <w:start w:val="1"/>
+      <w:numFmt w:val="lowerRoman"/>
+      <w:lvlText w:val="%6."/>
+      <w:lvlJc w:val="right"/>
+      <w:pPr>
+        <w:ind w:left="5040" w:hanging="180"/>
+      </w:pPr>
+    </w:lvl>
+    <w:lvl w:ilvl="6" w:tplc="0809000F" w:tentative="1">
+      <w:start w:val="1"/>
+      <w:numFmt w:val="decimal"/>
+      <w:lvlText w:val="%7."/>
+      <w:lvlJc w:val="left"/>
+      <w:pPr>
+        <w:ind w:left="5760" w:hanging="360"/>
+      </w:pPr>
+    </w:lvl>
+    <w:lvl w:ilvl="7" w:tplc="08090019" w:tentative="1">
+      <w:start w:val="1"/>
+      <w:numFmt w:val="lowerLetter"/>
+      <w:lvlText w:val="%8."/>
+      <w:lvlJc w:val="left"/>
+      <w:pPr>
+        <w:ind w:left="6480" w:hanging="360"/>
+      </w:pPr>
+    </w:lvl>
+    <w:lvl w:ilvl="8" w:tplc="0809001B" w:tentative="1">
+      <w:start w:val="1"/>
+      <w:numFmt w:val="lowerRoman"/>
+      <w:lvlText w:val="%9."/>
+      <w:lvlJc w:val="right"/>
+      <w:pPr>
+        <w:ind w:left="7200" w:hanging="180"/>
+      </w:pPr>
+    </w:lvl>
+  </w:abstractNum>
+  <w:abstractNum w:abstractNumId="4" w15:restartNumberingAfterBreak="0">
     <w:nsid w:val="48593226"/>
     <w:multiLevelType w:val="hybridMultilevel"/>
     <w:tmpl w:val="8D44F1FE"/>
@@ -1854,14 +2754,290 @@
       </w:pPr>
     </w:lvl>
   </w:abstractNum>
+  <w:abstractNum w:abstractNumId="5" w15:restartNumberingAfterBreak="0">
+    <w:nsid w:val="5AC76058"/>
+    <w:multiLevelType w:val="hybridMultilevel"/>
+    <w:tmpl w:val="8D44F1FE"/>
+    <w:lvl w:ilvl="0" w:tplc="0809000F">
+      <w:start w:val="1"/>
+      <w:numFmt w:val="decimal"/>
+      <w:lvlText w:val="%1."/>
+      <w:lvlJc w:val="left"/>
+      <w:pPr>
+        <w:ind w:left="720" w:hanging="360"/>
+      </w:pPr>
+      <w:rPr>
+        <w:rFonts w:hint="default"/>
+      </w:rPr>
+    </w:lvl>
+    <w:lvl w:ilvl="1" w:tplc="08090019">
+      <w:start w:val="1"/>
+      <w:numFmt w:val="lowerLetter"/>
+      <w:lvlText w:val="%2."/>
+      <w:lvlJc w:val="left"/>
+      <w:pPr>
+        <w:ind w:left="1440" w:hanging="360"/>
+      </w:pPr>
+    </w:lvl>
+    <w:lvl w:ilvl="2" w:tplc="0809001B" w:tentative="1">
+      <w:start w:val="1"/>
+      <w:numFmt w:val="lowerRoman"/>
+      <w:lvlText w:val="%3."/>
+      <w:lvlJc w:val="right"/>
+      <w:pPr>
+        <w:ind w:left="2160" w:hanging="180"/>
+      </w:pPr>
+    </w:lvl>
+    <w:lvl w:ilvl="3" w:tplc="0809000F" w:tentative="1">
+      <w:start w:val="1"/>
+      <w:numFmt w:val="decimal"/>
+      <w:lvlText w:val="%4."/>
+      <w:lvlJc w:val="left"/>
+      <w:pPr>
+        <w:ind w:left="2880" w:hanging="360"/>
+      </w:pPr>
+    </w:lvl>
+    <w:lvl w:ilvl="4" w:tplc="08090019" w:tentative="1">
+      <w:start w:val="1"/>
+      <w:numFmt w:val="lowerLetter"/>
+      <w:lvlText w:val="%5."/>
+      <w:lvlJc w:val="left"/>
+      <w:pPr>
+        <w:ind w:left="3600" w:hanging="360"/>
+      </w:pPr>
+    </w:lvl>
+    <w:lvl w:ilvl="5" w:tplc="0809001B" w:tentative="1">
+      <w:start w:val="1"/>
+      <w:numFmt w:val="lowerRoman"/>
+      <w:lvlText w:val="%6."/>
+      <w:lvlJc w:val="right"/>
+      <w:pPr>
+        <w:ind w:left="4320" w:hanging="180"/>
+      </w:pPr>
+    </w:lvl>
+    <w:lvl w:ilvl="6" w:tplc="0809000F" w:tentative="1">
+      <w:start w:val="1"/>
+      <w:numFmt w:val="decimal"/>
+      <w:lvlText w:val="%7."/>
+      <w:lvlJc w:val="left"/>
+      <w:pPr>
+        <w:ind w:left="5040" w:hanging="360"/>
+      </w:pPr>
+    </w:lvl>
+    <w:lvl w:ilvl="7" w:tplc="08090019" w:tentative="1">
+      <w:start w:val="1"/>
+      <w:numFmt w:val="lowerLetter"/>
+      <w:lvlText w:val="%8."/>
+      <w:lvlJc w:val="left"/>
+      <w:pPr>
+        <w:ind w:left="5760" w:hanging="360"/>
+      </w:pPr>
+    </w:lvl>
+    <w:lvl w:ilvl="8" w:tplc="0809001B" w:tentative="1">
+      <w:start w:val="1"/>
+      <w:numFmt w:val="lowerRoman"/>
+      <w:lvlText w:val="%9."/>
+      <w:lvlJc w:val="right"/>
+      <w:pPr>
+        <w:ind w:left="6480" w:hanging="180"/>
+      </w:pPr>
+    </w:lvl>
+  </w:abstractNum>
+  <w:abstractNum w:abstractNumId="6" w15:restartNumberingAfterBreak="0">
+    <w:nsid w:val="6F80607D"/>
+    <w:multiLevelType w:val="hybridMultilevel"/>
+    <w:tmpl w:val="BF000CA6"/>
+    <w:lvl w:ilvl="0" w:tplc="08090019">
+      <w:start w:val="1"/>
+      <w:numFmt w:val="lowerLetter"/>
+      <w:lvlText w:val="%1."/>
+      <w:lvlJc w:val="left"/>
+      <w:pPr>
+        <w:ind w:left="1440" w:hanging="360"/>
+      </w:pPr>
+    </w:lvl>
+    <w:lvl w:ilvl="1" w:tplc="08090019" w:tentative="1">
+      <w:start w:val="1"/>
+      <w:numFmt w:val="lowerLetter"/>
+      <w:lvlText w:val="%2."/>
+      <w:lvlJc w:val="left"/>
+      <w:pPr>
+        <w:ind w:left="2160" w:hanging="360"/>
+      </w:pPr>
+    </w:lvl>
+    <w:lvl w:ilvl="2" w:tplc="0809001B" w:tentative="1">
+      <w:start w:val="1"/>
+      <w:numFmt w:val="lowerRoman"/>
+      <w:lvlText w:val="%3."/>
+      <w:lvlJc w:val="right"/>
+      <w:pPr>
+        <w:ind w:left="2880" w:hanging="180"/>
+      </w:pPr>
+    </w:lvl>
+    <w:lvl w:ilvl="3" w:tplc="0809000F" w:tentative="1">
+      <w:start w:val="1"/>
+      <w:numFmt w:val="decimal"/>
+      <w:lvlText w:val="%4."/>
+      <w:lvlJc w:val="left"/>
+      <w:pPr>
+        <w:ind w:left="3600" w:hanging="360"/>
+      </w:pPr>
+    </w:lvl>
+    <w:lvl w:ilvl="4" w:tplc="08090019" w:tentative="1">
+      <w:start w:val="1"/>
+      <w:numFmt w:val="lowerLetter"/>
+      <w:lvlText w:val="%5."/>
+      <w:lvlJc w:val="left"/>
+      <w:pPr>
+        <w:ind w:left="4320" w:hanging="360"/>
+      </w:pPr>
+    </w:lvl>
+    <w:lvl w:ilvl="5" w:tplc="0809001B" w:tentative="1">
+      <w:start w:val="1"/>
+      <w:numFmt w:val="lowerRoman"/>
+      <w:lvlText w:val="%6."/>
+      <w:lvlJc w:val="right"/>
+      <w:pPr>
+        <w:ind w:left="5040" w:hanging="180"/>
+      </w:pPr>
+    </w:lvl>
+    <w:lvl w:ilvl="6" w:tplc="0809000F" w:tentative="1">
+      <w:start w:val="1"/>
+      <w:numFmt w:val="decimal"/>
+      <w:lvlText w:val="%7."/>
+      <w:lvlJc w:val="left"/>
+      <w:pPr>
+        <w:ind w:left="5760" w:hanging="360"/>
+      </w:pPr>
+    </w:lvl>
+    <w:lvl w:ilvl="7" w:tplc="08090019" w:tentative="1">
+      <w:start w:val="1"/>
+      <w:numFmt w:val="lowerLetter"/>
+      <w:lvlText w:val="%8."/>
+      <w:lvlJc w:val="left"/>
+      <w:pPr>
+        <w:ind w:left="6480" w:hanging="360"/>
+      </w:pPr>
+    </w:lvl>
+    <w:lvl w:ilvl="8" w:tplc="0809001B" w:tentative="1">
+      <w:start w:val="1"/>
+      <w:numFmt w:val="lowerRoman"/>
+      <w:lvlText w:val="%9."/>
+      <w:lvlJc w:val="right"/>
+      <w:pPr>
+        <w:ind w:left="7200" w:hanging="180"/>
+      </w:pPr>
+    </w:lvl>
+  </w:abstractNum>
+  <w:abstractNum w:abstractNumId="7" w15:restartNumberingAfterBreak="0">
+    <w:nsid w:val="70467769"/>
+    <w:multiLevelType w:val="hybridMultilevel"/>
+    <w:tmpl w:val="ED7C3076"/>
+    <w:lvl w:ilvl="0" w:tplc="0809000F">
+      <w:start w:val="1"/>
+      <w:numFmt w:val="decimal"/>
+      <w:lvlText w:val="%1."/>
+      <w:lvlJc w:val="left"/>
+      <w:pPr>
+        <w:ind w:left="720" w:hanging="360"/>
+      </w:pPr>
+    </w:lvl>
+    <w:lvl w:ilvl="1" w:tplc="08090019" w:tentative="1">
+      <w:start w:val="1"/>
+      <w:numFmt w:val="lowerLetter"/>
+      <w:lvlText w:val="%2."/>
+      <w:lvlJc w:val="left"/>
+      <w:pPr>
+        <w:ind w:left="1440" w:hanging="360"/>
+      </w:pPr>
+    </w:lvl>
+    <w:lvl w:ilvl="2" w:tplc="0809001B" w:tentative="1">
+      <w:start w:val="1"/>
+      <w:numFmt w:val="lowerRoman"/>
+      <w:lvlText w:val="%3."/>
+      <w:lvlJc w:val="right"/>
+      <w:pPr>
+        <w:ind w:left="2160" w:hanging="180"/>
+      </w:pPr>
+    </w:lvl>
+    <w:lvl w:ilvl="3" w:tplc="0809000F" w:tentative="1">
+      <w:start w:val="1"/>
+      <w:numFmt w:val="decimal"/>
+      <w:lvlText w:val="%4."/>
+      <w:lvlJc w:val="left"/>
+      <w:pPr>
+        <w:ind w:left="2880" w:hanging="360"/>
+      </w:pPr>
+    </w:lvl>
+    <w:lvl w:ilvl="4" w:tplc="08090019" w:tentative="1">
+      <w:start w:val="1"/>
+      <w:numFmt w:val="lowerLetter"/>
+      <w:lvlText w:val="%5."/>
+      <w:lvlJc w:val="left"/>
+      <w:pPr>
+        <w:ind w:left="3600" w:hanging="360"/>
+      </w:pPr>
+    </w:lvl>
+    <w:lvl w:ilvl="5" w:tplc="0809001B" w:tentative="1">
+      <w:start w:val="1"/>
+      <w:numFmt w:val="lowerRoman"/>
+      <w:lvlText w:val="%6."/>
+      <w:lvlJc w:val="right"/>
+      <w:pPr>
+        <w:ind w:left="4320" w:hanging="180"/>
+      </w:pPr>
+    </w:lvl>
+    <w:lvl w:ilvl="6" w:tplc="0809000F" w:tentative="1">
+      <w:start w:val="1"/>
+      <w:numFmt w:val="decimal"/>
+      <w:lvlText w:val="%7."/>
+      <w:lvlJc w:val="left"/>
+      <w:pPr>
+        <w:ind w:left="5040" w:hanging="360"/>
+      </w:pPr>
+    </w:lvl>
+    <w:lvl w:ilvl="7" w:tplc="08090019" w:tentative="1">
+      <w:start w:val="1"/>
+      <w:numFmt w:val="lowerLetter"/>
+      <w:lvlText w:val="%8."/>
+      <w:lvlJc w:val="left"/>
+      <w:pPr>
+        <w:ind w:left="5760" w:hanging="360"/>
+      </w:pPr>
+    </w:lvl>
+    <w:lvl w:ilvl="8" w:tplc="0809001B" w:tentative="1">
+      <w:start w:val="1"/>
+      <w:numFmt w:val="lowerRoman"/>
+      <w:lvlText w:val="%9."/>
+      <w:lvlJc w:val="right"/>
+      <w:pPr>
+        <w:ind w:left="6480" w:hanging="180"/>
+      </w:pPr>
+    </w:lvl>
+  </w:abstractNum>
   <w:num w:numId="1">
+    <w:abstractNumId w:val="4"/>
+  </w:num>
+  <w:num w:numId="2">
+    <w:abstractNumId w:val="1"/>
+  </w:num>
+  <w:num w:numId="3">
     <w:abstractNumId w:val="2"/>
   </w:num>
-  <w:num w:numId="2">
+  <w:num w:numId="4">
+    <w:abstractNumId w:val="6"/>
+  </w:num>
+  <w:num w:numId="5">
+    <w:abstractNumId w:val="3"/>
+  </w:num>
+  <w:num w:numId="6">
     <w:abstractNumId w:val="0"/>
   </w:num>
-  <w:num w:numId="3">
-    <w:abstractNumId w:val="1"/>
+  <w:num w:numId="7">
+    <w:abstractNumId w:val="7"/>
+  </w:num>
+  <w:num w:numId="8">
+    <w:abstractNumId w:val="5"/>
   </w:num>
 </w:numbering>
 </file>
@@ -2782,7 +3958,7 @@
 </file>
 
 <file path=customXml/itemProps1.xml><?xml version="1.0" encoding="utf-8"?>
-<ds:datastoreItem xmlns:ds="http://schemas.openxmlformats.org/officeDocument/2006/customXml" ds:itemID="{33297D3F-E2F7-4058-A61D-0EA4AC500EDE}">
+<ds:datastoreItem xmlns:ds="http://schemas.openxmlformats.org/officeDocument/2006/customXml" ds:itemID="{5533E89C-AFE4-45D2-80B6-50EAAC9F9641}">
   <ds:schemaRefs>
     <ds:schemaRef ds:uri="http://schemas.openxmlformats.org/officeDocument/2006/bibliography"/>
   </ds:schemaRefs>

</xml_diff>